<commit_message>
Modificacion de actividades y grupo de trabajo
</commit_message>
<xml_diff>
--- a/Anteproyecto CHAPTEA - 3 - Corregidas las observaciones.docx
+++ b/Anteproyecto CHAPTEA - 3 - Corregidas las observaciones.docx
@@ -177,6 +177,7 @@
                                       <w:dataBinding w:prefixMappings="xmlns:ns0='http://schemas.openxmlformats.org/officeDocument/2006/extended-properties' " w:xpath="/ns0:Properties[1]/ns0:Company[1]" w:storeItemID="{6668398D-A668-4E3E-A5EB-62B293D839F1}"/>
                                       <w:text/>
                                     </w:sdtPr>
+                                    <w:sdtEndPr/>
                                     <w:sdtContent>
                                       <w:r>
                                         <w:rPr>
@@ -4023,6 +4024,7 @@
                                     <w:dataBinding w:prefixMappings="xmlns:ns0='http://purl.org/dc/elements/1.1/' xmlns:ns1='http://schemas.openxmlformats.org/package/2006/metadata/core-properties' " w:xpath="/ns1:coreProperties[1]/ns0:title[1]" w:storeItemID="{6C3C8BC8-F283-45AE-878A-BAB7291924A1}"/>
                                     <w:text/>
                                   </w:sdtPr>
+                                  <w:sdtEndPr/>
                                   <w:sdtContent>
                                     <w:r>
                                       <w:rPr>
@@ -4064,6 +4066,7 @@
                                     <w:dataBinding w:prefixMappings="xmlns:ns0='http://purl.org/dc/elements/1.1/' xmlns:ns1='http://schemas.openxmlformats.org/package/2006/metadata/core-properties' " w:xpath="/ns1:coreProperties[1]/ns0:subject[1]" w:storeItemID="{6C3C8BC8-F283-45AE-878A-BAB7291924A1}"/>
                                     <w:text/>
                                   </w:sdtPr>
+                                  <w:sdtEndPr/>
                                   <w:sdtContent>
                                     <w:r>
                                       <w:rPr>
@@ -4769,6 +4772,7 @@
           <w:id w:val="815153548"/>
           <w:citation/>
         </w:sdtPr>
+        <w:sdtEndPr/>
         <w:sdtContent>
           <w:r>
             <w:fldChar w:fldCharType="begin"/>
@@ -5123,6 +5127,7 @@
           <w:id w:val="-1601332050"/>
           <w:citation/>
         </w:sdtPr>
+        <w:sdtEndPr/>
         <w:sdtContent>
           <w:r>
             <w:fldChar w:fldCharType="begin"/>
@@ -5393,13 +5398,7 @@
         <w:rPr>
           <w:bCs/>
         </w:rPr>
-        <w:t>U</w:t>
-      </w:r>
-      <w:r>
-        <w:rPr>
-          <w:bCs/>
-        </w:rPr>
-        <w:t xml:space="preserve">na </w:t>
+        <w:t xml:space="preserve">Una </w:t>
       </w:r>
       <w:r>
         <w:rPr>
@@ -5665,6 +5664,7 @@
           <w:id w:val="497079855"/>
           <w:citation/>
         </w:sdtPr>
+        <w:sdtEndPr/>
         <w:sdtContent>
           <w:r>
             <w:fldChar w:fldCharType="begin"/>
@@ -6421,6 +6421,7 @@
           <w:id w:val="-1463812705"/>
           <w:citation/>
         </w:sdtPr>
+        <w:sdtEndPr/>
         <w:sdtContent>
           <w:r>
             <w:rPr>
@@ -6619,6 +6620,7 @@
           <w:id w:val="-1372445782"/>
           <w:citation/>
         </w:sdtPr>
+        <w:sdtEndPr/>
         <w:sdtContent>
           <w:proofErr w:type="gramEnd"/>
           <w:r>
@@ -6877,6 +6879,7 @@
           <w:id w:val="-76371905"/>
           <w:citation/>
         </w:sdtPr>
+        <w:sdtEndPr/>
         <w:sdtContent>
           <w:r>
             <w:rPr>
@@ -6952,6 +6955,7 @@
           <w:id w:val="1648634137"/>
           <w:citation/>
         </w:sdtPr>
+        <w:sdtEndPr/>
         <w:sdtContent>
           <w:r>
             <w:rPr>
@@ -7024,6 +7028,7 @@
           <w:id w:val="813141931"/>
           <w:citation/>
         </w:sdtPr>
+        <w:sdtEndPr/>
         <w:sdtContent>
           <w:r>
             <w:rPr>
@@ -7119,6 +7124,7 @@
           <w:id w:val="-1357418659"/>
           <w:citation/>
         </w:sdtPr>
+        <w:sdtEndPr/>
         <w:sdtContent>
           <w:r>
             <w:rPr>
@@ -7181,6 +7187,7 @@
           <w:id w:val="-41675459"/>
           <w:citation/>
         </w:sdtPr>
+        <w:sdtEndPr/>
         <w:sdtContent>
           <w:r>
             <w:rPr>
@@ -7254,6 +7261,7 @@
           <w:id w:val="1916433046"/>
           <w:citation/>
         </w:sdtPr>
+        <w:sdtEndPr/>
         <w:sdtContent>
           <w:r>
             <w:rPr>
@@ -7320,6 +7328,7 @@
           <w:id w:val="-1127088459"/>
           <w:citation/>
         </w:sdtPr>
+        <w:sdtEndPr/>
         <w:sdtContent>
           <w:r>
             <w:rPr>
@@ -7388,6 +7397,7 @@
           <w:id w:val="1694025700"/>
           <w:citation/>
         </w:sdtPr>
+        <w:sdtEndPr/>
         <w:sdtContent>
           <w:r>
             <w:rPr>
@@ -7474,6 +7484,7 @@
           <w:id w:val="-25555844"/>
           <w:citation/>
         </w:sdtPr>
+        <w:sdtEndPr/>
         <w:sdtContent>
           <w:r>
             <w:rPr>
@@ -7540,6 +7551,7 @@
           <w:id w:val="-1732377837"/>
           <w:citation/>
         </w:sdtPr>
+        <w:sdtEndPr/>
         <w:sdtContent>
           <w:r>
             <w:rPr>
@@ -7614,6 +7626,7 @@
           <w:id w:val="-1010136438"/>
           <w:citation/>
         </w:sdtPr>
+        <w:sdtEndPr/>
         <w:sdtContent>
           <w:r>
             <w:rPr>
@@ -7716,6 +7729,7 @@
           <w:id w:val="62227263"/>
           <w:citation/>
         </w:sdtPr>
+        <w:sdtEndPr/>
         <w:sdtContent>
           <w:r>
             <w:rPr>
@@ -7784,6 +7798,7 @@
           <w:id w:val="1973173564"/>
           <w:citation/>
         </w:sdtPr>
+        <w:sdtEndPr/>
         <w:sdtContent>
           <w:r>
             <w:rPr>
@@ -7914,14 +7929,12 @@
         </w:rPr>
         <w:t xml:space="preserve"> </w:t>
       </w:r>
-      <w:bookmarkStart w:id="0" w:name="_GoBack"/>
       <w:r>
         <w:rPr>
           <w:shd w:val="clear" w:color="auto" w:fill="FFFFFF"/>
         </w:rPr>
         <w:t>N</w:t>
       </w:r>
-      <w:bookmarkEnd w:id="0"/>
       <w:r>
         <w:rPr>
           <w:shd w:val="clear" w:color="auto" w:fill="FFFFFF"/>
@@ -8534,6 +8547,7 @@
           <w:id w:val="-943381309"/>
           <w:citation/>
         </w:sdtPr>
+        <w:sdtEndPr/>
         <w:sdtContent>
           <w:r>
             <w:rPr>
@@ -8740,10 +8754,10 @@
         <w:t xml:space="preserve">Resolución de ejercicios </w:t>
       </w:r>
       <w:r>
-        <w:t>de Estrategias de aprendizaje (seleccionables)</w:t>
-      </w:r>
-      <w:r>
-        <w:t>.</w:t>
+        <w:t xml:space="preserve">de aprendizaje </w:t>
+      </w:r>
+      <w:r>
+        <w:t>de los siguientes tipos: atención, generalización, comprensión, similitud, repetición y comparación.</w:t>
       </w:r>
     </w:p>
     <w:p>
@@ -8787,134 +8801,60 @@
         <w:t>en el entorno de una muestra de niños con trastornos del espectro autista.</w:t>
       </w:r>
     </w:p>
-    <w:p/>
     <w:p>
       <w:pPr>
-        <w:pStyle w:val="ListParagraph"/>
-        <w:numPr>
-          <w:ilvl w:val="0"/>
-          <w:numId w:val="35"/>
-        </w:numPr>
-        <w:rPr>
-          <w:b/>
-          <w:u w:val="single"/>
-        </w:rPr>
-      </w:pPr>
-      <w:r>
-        <w:rPr>
-          <w:b/>
-          <w:u w:val="single"/>
-        </w:rPr>
-        <w:t>L</w:t>
-      </w:r>
-      <w:r>
-        <w:rPr>
-          <w:b/>
-          <w:u w:val="single"/>
-        </w:rPr>
-        <w:t>as</w:t>
-      </w:r>
-      <w:r>
-        <w:rPr>
-          <w:b/>
-          <w:u w:val="single"/>
-        </w:rPr>
-        <w:t xml:space="preserve"> estrategias de aprendizaje orientadas </w:t>
-      </w:r>
-      <w:r>
-        <w:rPr>
-          <w:b/>
-          <w:u w:val="single"/>
-        </w:rPr>
-        <w:t>a la formulación de metas, organización del conocimiento y construcción del significado</w:t>
-      </w:r>
-      <w:r>
-        <w:rPr>
-          <w:b/>
-          <w:u w:val="single"/>
-        </w:rPr>
-        <w:t xml:space="preserve"> este prototipo brinda</w:t>
-      </w:r>
-      <w:r>
-        <w:rPr>
-          <w:b/>
-          <w:u w:val="single"/>
-        </w:rPr>
-        <w:t xml:space="preserve"> la posibilidad de realizar al menos dos de ellas</w:t>
-      </w:r>
-      <w:r>
-        <w:rPr>
-          <w:b/>
-          <w:u w:val="single"/>
-        </w:rPr>
-        <w:t xml:space="preserve"> como ejercicios </w:t>
-      </w:r>
-      <w:r>
-        <w:rPr>
-          <w:b/>
-          <w:u w:val="single"/>
-        </w:rPr>
-        <w:t>didácticos</w:t>
-      </w:r>
-      <w:r>
-        <w:rPr>
-          <w:b/>
-          <w:u w:val="single"/>
-        </w:rPr>
-        <w:t>.</w:t>
+        <w:pStyle w:val="Heading1"/>
+      </w:pPr>
+      <w:r>
+        <w:rPr>
+          <w:caps w:val="0"/>
+        </w:rPr>
+        <w:t>IMPACTO SOCIAL</w:t>
       </w:r>
     </w:p>
     <w:p>
-      <w:pPr>
-        <w:pStyle w:val="Heading1"/>
-      </w:pPr>
-      <w:r>
-        <w:rPr>
-          <w:caps w:val="0"/>
-        </w:rPr>
+      <w:r>
+        <w:t xml:space="preserve">El impacto fundamental de la aplicación es lograr un nivel aceptable de autonomía y </w:t>
+      </w:r>
+      <w:r>
+        <w:t>mejora</w:t>
+      </w:r>
+      <w:r>
+        <w:t>r</w:t>
+      </w:r>
+      <w:r>
+        <w:t xml:space="preserve"> la calidad de vida </w:t>
+      </w:r>
+      <w:r>
+        <w:t xml:space="preserve">de las personas con trastornos del espectro autista, </w:t>
+      </w:r>
+      <w:r>
+        <w:t>permitiendo</w:t>
+      </w:r>
+      <w:r>
+        <w:t xml:space="preserve"> ayudar a expresar necesi</w:t>
+      </w:r>
+      <w:r>
+        <w:t xml:space="preserve">dades, emociones, sentimientos, </w:t>
+      </w:r>
+      <w:r>
+        <w:t>realizar actividades y ejercicios didácticos</w:t>
+      </w:r>
+      <w:r>
+        <w:t>.</w:t>
+      </w:r>
+      <w:r>
+        <w:t xml:space="preserve"> Todo esto se logra</w:t>
+      </w:r>
+      <w:r>
+        <w:t xml:space="preserve"> </w:t>
+      </w:r>
+      <w:r>
+        <w:t xml:space="preserve">gracias a la portabilidad que </w:t>
+      </w:r>
+      <w:r>
         <w:lastRenderedPageBreak/>
-        <w:t>IMPACTO SOCIAL</w:t>
-      </w:r>
-    </w:p>
-    <w:p>
-      <w:r>
-        <w:t xml:space="preserve">El impacto fundamental de la aplicación es lograr un nivel aceptable de autonomía y </w:t>
-      </w:r>
-      <w:r>
-        <w:t>mejora</w:t>
-      </w:r>
-      <w:r>
-        <w:t>r</w:t>
-      </w:r>
-      <w:r>
-        <w:t xml:space="preserve"> la calidad de vida </w:t>
-      </w:r>
-      <w:r>
-        <w:t xml:space="preserve">de las personas con trastornos del espectro autista, </w:t>
-      </w:r>
-      <w:r>
-        <w:t>permitiendo</w:t>
-      </w:r>
-      <w:r>
-        <w:t xml:space="preserve"> ayudar a expresar necesi</w:t>
-      </w:r>
-      <w:r>
-        <w:t xml:space="preserve">dades, emociones, sentimientos, </w:t>
-      </w:r>
-      <w:r>
-        <w:t>realizar actividades y ejercicios didácticos</w:t>
-      </w:r>
-      <w:r>
-        <w:t>.</w:t>
-      </w:r>
-      <w:r>
-        <w:t xml:space="preserve"> Todo esto se logra</w:t>
-      </w:r>
-      <w:r>
-        <w:t xml:space="preserve"> </w:t>
-      </w:r>
-      <w:r>
-        <w:t>gracias a la portabilidad que ofrecen las tabletas que facilitan transportar el sistema a cualquier lugar con el usuario, permitiendo a la persona con autismo entablar una comunicación funcional en cualquier entorno.</w:t>
+        <w:t>ofrecen las tabletas que facilitan transportar el sistema a cualquier lugar con el usuario, permitiendo a la persona con autismo entablar una comunicación funcional en cualquier entorno.</w:t>
       </w:r>
     </w:p>
     <w:p>
@@ -8940,6 +8880,7 @@
           <w:id w:val="1453210121"/>
           <w:citation/>
         </w:sdtPr>
+        <w:sdtEndPr/>
         <w:sdtContent>
           <w:r>
             <w:fldChar w:fldCharType="begin"/>
@@ -10859,7 +10800,6 @@
               <w:rPr>
                 <w:shd w:val="clear" w:color="auto" w:fill="FFFFFF"/>
               </w:rPr>
-              <w:lastRenderedPageBreak/>
               <w:t>Implementación</w:t>
             </w:r>
             <w:r>
@@ -11391,6 +11331,7 @@
               <w:rPr>
                 <w:shd w:val="clear" w:color="auto" w:fill="FFFFFF"/>
               </w:rPr>
+              <w:lastRenderedPageBreak/>
               <w:t>Documentación</w:t>
             </w:r>
           </w:p>
@@ -12323,7 +12264,7 @@
           <w:shd w:val="clear" w:color="auto" w:fill="FFFFFF"/>
           <w:lang w:eastAsia="ja-JP"/>
         </w:rPr>
-        <w:t xml:space="preserve">Asesor </w:t>
+        <w:t>Asesor</w:t>
       </w:r>
       <w:r>
         <w:rPr>
@@ -12337,7 +12278,7 @@
           <w:shd w:val="clear" w:color="auto" w:fill="FFFFFF"/>
           <w:lang w:eastAsia="ja-JP"/>
         </w:rPr>
-        <w:t xml:space="preserve">METODOLOGICO </w:t>
+        <w:t>A</w:t>
       </w:r>
       <w:r>
         <w:rPr>
@@ -12351,7 +12292,7 @@
           <w:shd w:val="clear" w:color="auto" w:fill="FFFFFF"/>
           <w:lang w:eastAsia="ja-JP"/>
         </w:rPr>
-        <w:t>de</w:t>
+        <w:t xml:space="preserve"> </w:t>
       </w:r>
       <w:r>
         <w:rPr>
@@ -12365,7 +12306,7 @@
           <w:shd w:val="clear" w:color="auto" w:fill="FFFFFF"/>
           <w:lang w:eastAsia="ja-JP"/>
         </w:rPr>
-        <w:t>L</w:t>
+        <w:t>METODOLOGIC</w:t>
       </w:r>
       <w:r>
         <w:rPr>
@@ -12379,95 +12320,8 @@
           <w:shd w:val="clear" w:color="auto" w:fill="FFFFFF"/>
           <w:lang w:eastAsia="ja-JP"/>
         </w:rPr>
-        <w:t xml:space="preserve"> Proyecto Final:</w:t>
-      </w:r>
-      <w:r>
-        <w:rPr>
-          <w:rFonts w:ascii="Courier New" w:eastAsia="Courier New" w:hAnsi="Courier New" w:cs="Courier New"/>
-        </w:rPr>
-        <w:t xml:space="preserve"> </w:t>
-      </w:r>
-      <w:r>
-        <w:rPr>
-          <w:rFonts w:asciiTheme="minorHAnsi" w:eastAsiaTheme="minorEastAsia" w:hAnsiTheme="minorHAnsi"/>
-          <w:sz w:val="22"/>
-          <w:szCs w:val="22"/>
-          <w:shd w:val="clear" w:color="auto" w:fill="FFFFFF"/>
-          <w:lang w:eastAsia="ja-JP"/>
-        </w:rPr>
-        <w:t>Nélida Cáceres.</w:t>
-      </w:r>
-    </w:p>
-    <w:p>
-      <w:pPr>
-        <w:pStyle w:val="PlainText"/>
-        <w:ind w:left="720"/>
-        <w:jc w:val="both"/>
-        <w:rPr>
-          <w:rFonts w:asciiTheme="minorHAnsi" w:eastAsiaTheme="minorEastAsia" w:hAnsiTheme="minorHAnsi"/>
-          <w:sz w:val="22"/>
-          <w:szCs w:val="22"/>
-          <w:shd w:val="clear" w:color="auto" w:fill="FFFFFF"/>
-          <w:lang w:eastAsia="ja-JP"/>
-        </w:rPr>
-      </w:pPr>
-      <w:r>
-        <w:rPr>
-          <w:rFonts w:asciiTheme="minorHAnsi" w:eastAsiaTheme="minorEastAsia" w:hAnsiTheme="minorHAnsi"/>
-          <w:sz w:val="22"/>
-          <w:szCs w:val="22"/>
-          <w:shd w:val="clear" w:color="auto" w:fill="FFFFFF"/>
-          <w:lang w:eastAsia="ja-JP"/>
-        </w:rPr>
-        <w:t>R</w:t>
-      </w:r>
-      <w:r>
-        <w:rPr>
-          <w:rFonts w:asciiTheme="minorHAnsi" w:eastAsiaTheme="minorEastAsia" w:hAnsiTheme="minorHAnsi"/>
-          <w:sz w:val="22"/>
-          <w:szCs w:val="22"/>
-          <w:shd w:val="clear" w:color="auto" w:fill="FFFFFF"/>
-          <w:lang w:eastAsia="ja-JP"/>
-        </w:rPr>
-        <w:t xml:space="preserve">esponsable de brindar la orientación y el apoyo necesario para dar cumplimiento a todos los aspectos </w:t>
-      </w:r>
-      <w:r>
-        <w:rPr>
-          <w:rFonts w:asciiTheme="minorHAnsi" w:eastAsiaTheme="minorEastAsia" w:hAnsiTheme="minorHAnsi"/>
-          <w:sz w:val="22"/>
-          <w:szCs w:val="22"/>
-          <w:shd w:val="clear" w:color="auto" w:fill="FFFFFF"/>
-          <w:lang w:eastAsia="ja-JP"/>
-        </w:rPr>
-        <w:t>metodológicos</w:t>
-      </w:r>
-      <w:r>
-        <w:rPr>
-          <w:rFonts w:asciiTheme="minorHAnsi" w:eastAsiaTheme="minorEastAsia" w:hAnsiTheme="minorHAnsi"/>
-          <w:sz w:val="22"/>
-          <w:szCs w:val="22"/>
-          <w:shd w:val="clear" w:color="auto" w:fill="FFFFFF"/>
-          <w:lang w:eastAsia="ja-JP"/>
-        </w:rPr>
-        <w:t xml:space="preserve"> específicos derivados del Proyecto Final.</w:t>
-      </w:r>
-    </w:p>
-    <w:p>
-      <w:pPr>
-        <w:pStyle w:val="PlainText"/>
-        <w:numPr>
-          <w:ilvl w:val="0"/>
-          <w:numId w:val="36"/>
-        </w:numPr>
-        <w:jc w:val="both"/>
-        <w:rPr>
-          <w:rFonts w:asciiTheme="minorHAnsi" w:eastAsiaTheme="minorEastAsia" w:hAnsiTheme="minorHAnsi"/>
-          <w:sz w:val="22"/>
-          <w:szCs w:val="22"/>
-          <w:shd w:val="clear" w:color="auto" w:fill="FFFFFF"/>
-          <w:lang w:eastAsia="ja-JP"/>
-        </w:rPr>
-      </w:pPr>
+        <w:t>A</w:t>
+      </w:r>
       <w:r>
         <w:rPr>
           <w:rFonts w:asciiTheme="majorHAnsi" w:eastAsiaTheme="majorEastAsia" w:hAnsiTheme="majorHAnsi" w:cstheme="majorBidi"/>
@@ -12480,7 +12334,7 @@
           <w:shd w:val="clear" w:color="auto" w:fill="FFFFFF"/>
           <w:lang w:eastAsia="ja-JP"/>
         </w:rPr>
-        <w:t>As</w:t>
+        <w:t xml:space="preserve"> </w:t>
       </w:r>
       <w:r>
         <w:rPr>
@@ -12494,7 +12348,7 @@
           <w:shd w:val="clear" w:color="auto" w:fill="FFFFFF"/>
           <w:lang w:eastAsia="ja-JP"/>
         </w:rPr>
-        <w:t>ESOR INFORMATICO</w:t>
+        <w:t>de</w:t>
       </w:r>
       <w:r>
         <w:rPr>
@@ -12508,7 +12362,7 @@
           <w:shd w:val="clear" w:color="auto" w:fill="FFFFFF"/>
           <w:lang w:eastAsia="ja-JP"/>
         </w:rPr>
-        <w:t xml:space="preserve"> de</w:t>
+        <w:t>L</w:t>
       </w:r>
       <w:r>
         <w:rPr>
@@ -12522,8 +12376,95 @@
           <w:shd w:val="clear" w:color="auto" w:fill="FFFFFF"/>
           <w:lang w:eastAsia="ja-JP"/>
         </w:rPr>
-        <w:t>L</w:t>
-      </w:r>
+        <w:t xml:space="preserve"> Proyecto Final:</w:t>
+      </w:r>
+      <w:r>
+        <w:rPr>
+          <w:rFonts w:ascii="Courier New" w:eastAsia="Courier New" w:hAnsi="Courier New" w:cs="Courier New"/>
+        </w:rPr>
+        <w:t xml:space="preserve"> </w:t>
+      </w:r>
+      <w:r>
+        <w:rPr>
+          <w:rFonts w:asciiTheme="minorHAnsi" w:eastAsiaTheme="minorEastAsia" w:hAnsiTheme="minorHAnsi"/>
+          <w:sz w:val="22"/>
+          <w:szCs w:val="22"/>
+          <w:shd w:val="clear" w:color="auto" w:fill="FFFFFF"/>
+          <w:lang w:eastAsia="ja-JP"/>
+        </w:rPr>
+        <w:t>Nélida Cáceres.</w:t>
+      </w:r>
+    </w:p>
+    <w:p>
+      <w:pPr>
+        <w:pStyle w:val="PlainText"/>
+        <w:ind w:left="720"/>
+        <w:jc w:val="both"/>
+        <w:rPr>
+          <w:rFonts w:asciiTheme="minorHAnsi" w:eastAsiaTheme="minorEastAsia" w:hAnsiTheme="minorHAnsi"/>
+          <w:sz w:val="22"/>
+          <w:szCs w:val="22"/>
+          <w:shd w:val="clear" w:color="auto" w:fill="FFFFFF"/>
+          <w:lang w:eastAsia="ja-JP"/>
+        </w:rPr>
+      </w:pPr>
+      <w:r>
+        <w:rPr>
+          <w:rFonts w:asciiTheme="minorHAnsi" w:eastAsiaTheme="minorEastAsia" w:hAnsiTheme="minorHAnsi"/>
+          <w:sz w:val="22"/>
+          <w:szCs w:val="22"/>
+          <w:shd w:val="clear" w:color="auto" w:fill="FFFFFF"/>
+          <w:lang w:eastAsia="ja-JP"/>
+        </w:rPr>
+        <w:t>R</w:t>
+      </w:r>
+      <w:r>
+        <w:rPr>
+          <w:rFonts w:asciiTheme="minorHAnsi" w:eastAsiaTheme="minorEastAsia" w:hAnsiTheme="minorHAnsi"/>
+          <w:sz w:val="22"/>
+          <w:szCs w:val="22"/>
+          <w:shd w:val="clear" w:color="auto" w:fill="FFFFFF"/>
+          <w:lang w:eastAsia="ja-JP"/>
+        </w:rPr>
+        <w:t xml:space="preserve">esponsable de brindar la orientación y el apoyo necesario para dar cumplimiento a todos los aspectos </w:t>
+      </w:r>
+      <w:r>
+        <w:rPr>
+          <w:rFonts w:asciiTheme="minorHAnsi" w:eastAsiaTheme="minorEastAsia" w:hAnsiTheme="minorHAnsi"/>
+          <w:sz w:val="22"/>
+          <w:szCs w:val="22"/>
+          <w:shd w:val="clear" w:color="auto" w:fill="FFFFFF"/>
+          <w:lang w:eastAsia="ja-JP"/>
+        </w:rPr>
+        <w:t>metodológicos</w:t>
+      </w:r>
+      <w:r>
+        <w:rPr>
+          <w:rFonts w:asciiTheme="minorHAnsi" w:eastAsiaTheme="minorEastAsia" w:hAnsiTheme="minorHAnsi"/>
+          <w:sz w:val="22"/>
+          <w:szCs w:val="22"/>
+          <w:shd w:val="clear" w:color="auto" w:fill="FFFFFF"/>
+          <w:lang w:eastAsia="ja-JP"/>
+        </w:rPr>
+        <w:t xml:space="preserve"> específicos derivados del Proyecto Final.</w:t>
+      </w:r>
+    </w:p>
+    <w:p>
+      <w:pPr>
+        <w:pStyle w:val="PlainText"/>
+        <w:numPr>
+          <w:ilvl w:val="0"/>
+          <w:numId w:val="36"/>
+        </w:numPr>
+        <w:jc w:val="both"/>
+        <w:rPr>
+          <w:rFonts w:asciiTheme="minorHAnsi" w:eastAsiaTheme="minorEastAsia" w:hAnsiTheme="minorHAnsi"/>
+          <w:sz w:val="22"/>
+          <w:szCs w:val="22"/>
+          <w:shd w:val="clear" w:color="auto" w:fill="FFFFFF"/>
+          <w:lang w:eastAsia="ja-JP"/>
+        </w:rPr>
+      </w:pPr>
       <w:r>
         <w:rPr>
           <w:rFonts w:asciiTheme="majorHAnsi" w:eastAsiaTheme="majorEastAsia" w:hAnsiTheme="majorHAnsi" w:cstheme="majorBidi"/>
@@ -12536,6 +12477,62 @@
           <w:shd w:val="clear" w:color="auto" w:fill="FFFFFF"/>
           <w:lang w:eastAsia="ja-JP"/>
         </w:rPr>
+        <w:t>As</w:t>
+      </w:r>
+      <w:r>
+        <w:rPr>
+          <w:rFonts w:asciiTheme="majorHAnsi" w:eastAsiaTheme="majorEastAsia" w:hAnsiTheme="majorHAnsi" w:cstheme="majorBidi"/>
+          <w:b/>
+          <w:bCs/>
+          <w:caps/>
+          <w:spacing w:val="4"/>
+          <w:sz w:val="22"/>
+          <w:szCs w:val="22"/>
+          <w:shd w:val="clear" w:color="auto" w:fill="FFFFFF"/>
+          <w:lang w:eastAsia="ja-JP"/>
+        </w:rPr>
+        <w:t>ESOR INFORMATICO</w:t>
+      </w:r>
+      <w:r>
+        <w:rPr>
+          <w:rFonts w:asciiTheme="majorHAnsi" w:eastAsiaTheme="majorEastAsia" w:hAnsiTheme="majorHAnsi" w:cstheme="majorBidi"/>
+          <w:b/>
+          <w:bCs/>
+          <w:caps/>
+          <w:spacing w:val="4"/>
+          <w:sz w:val="22"/>
+          <w:szCs w:val="22"/>
+          <w:shd w:val="clear" w:color="auto" w:fill="FFFFFF"/>
+          <w:lang w:eastAsia="ja-JP"/>
+        </w:rPr>
+        <w:t xml:space="preserve"> de</w:t>
+      </w:r>
+      <w:r>
+        <w:rPr>
+          <w:rFonts w:asciiTheme="majorHAnsi" w:eastAsiaTheme="majorEastAsia" w:hAnsiTheme="majorHAnsi" w:cstheme="majorBidi"/>
+          <w:b/>
+          <w:bCs/>
+          <w:caps/>
+          <w:spacing w:val="4"/>
+          <w:sz w:val="22"/>
+          <w:szCs w:val="22"/>
+          <w:shd w:val="clear" w:color="auto" w:fill="FFFFFF"/>
+          <w:lang w:eastAsia="ja-JP"/>
+        </w:rPr>
+        <w:t>L</w:t>
+      </w:r>
+      <w:r>
+        <w:rPr>
+          <w:rFonts w:asciiTheme="majorHAnsi" w:eastAsiaTheme="majorEastAsia" w:hAnsiTheme="majorHAnsi" w:cstheme="majorBidi"/>
+          <w:b/>
+          <w:bCs/>
+          <w:caps/>
+          <w:spacing w:val="4"/>
+          <w:sz w:val="22"/>
+          <w:szCs w:val="22"/>
+          <w:shd w:val="clear" w:color="auto" w:fill="FFFFFF"/>
+          <w:lang w:eastAsia="ja-JP"/>
+        </w:rPr>
         <w:t xml:space="preserve"> Proyecto Final:</w:t>
       </w:r>
       <w:r>
@@ -12655,7 +12652,7 @@
           <w:shd w:val="clear" w:color="auto" w:fill="FFFFFF"/>
           <w:lang w:eastAsia="ja-JP"/>
         </w:rPr>
-        <w:t>EXPERTO</w:t>
+        <w:t>EXPERT</w:t>
       </w:r>
       <w:r>
         <w:rPr>
@@ -12666,7 +12663,7 @@
           <w:shd w:val="clear" w:color="auto" w:fill="FFFFFF"/>
           <w:lang w:eastAsia="ja-JP"/>
         </w:rPr>
-        <w:t xml:space="preserve">S EN EDUCACIÓN </w:t>
+        <w:t>A</w:t>
       </w:r>
       <w:r>
         <w:rPr>
@@ -12677,7 +12674,7 @@
           <w:shd w:val="clear" w:color="auto" w:fill="FFFFFF"/>
           <w:lang w:eastAsia="ja-JP"/>
         </w:rPr>
-        <w:t>ESPECIAL</w:t>
+        <w:t xml:space="preserve"> EN EDUCACIÓN </w:t>
       </w:r>
       <w:r>
         <w:rPr>
@@ -12688,7 +12685,7 @@
           <w:shd w:val="clear" w:color="auto" w:fill="FFFFFF"/>
           <w:lang w:eastAsia="ja-JP"/>
         </w:rPr>
-        <w:t>:</w:t>
+        <w:t>ESPECIAL</w:t>
       </w:r>
       <w:r>
         <w:rPr>
@@ -12699,6 +12696,17 @@
           <w:shd w:val="clear" w:color="auto" w:fill="FFFFFF"/>
           <w:lang w:eastAsia="ja-JP"/>
         </w:rPr>
+        <w:t>:</w:t>
+      </w:r>
+      <w:r>
+        <w:rPr>
+          <w:rFonts w:asciiTheme="minorHAnsi" w:eastAsiaTheme="minorEastAsia" w:hAnsiTheme="minorHAnsi"/>
+          <w:b/>
+          <w:sz w:val="22"/>
+          <w:szCs w:val="22"/>
+          <w:shd w:val="clear" w:color="auto" w:fill="FFFFFF"/>
+          <w:lang w:eastAsia="ja-JP"/>
+        </w:rPr>
         <w:t xml:space="preserve"> </w:t>
       </w:r>
       <w:r>
@@ -12719,9 +12727,14 @@
           <w:shd w:val="clear" w:color="auto" w:fill="FFFFFF"/>
           <w:lang w:eastAsia="ja-JP"/>
         </w:rPr>
-        <w:t xml:space="preserve"> y </w:t>
-      </w:r>
-      <w:r>
+        <w:t>.</w:t>
+      </w:r>
+    </w:p>
+    <w:p>
+      <w:pPr>
+        <w:pStyle w:val="PlainText"/>
+        <w:ind w:left="720"/>
+        <w:jc w:val="both"/>
         <w:rPr>
           <w:rFonts w:asciiTheme="minorHAnsi" w:eastAsiaTheme="minorEastAsia" w:hAnsiTheme="minorHAnsi"/>
           <w:sz w:val="22"/>
@@ -12729,8 +12742,7 @@
           <w:shd w:val="clear" w:color="auto" w:fill="FFFFFF"/>
           <w:lang w:eastAsia="ja-JP"/>
         </w:rPr>
-        <w:t>Marcela López</w:t>
-      </w:r>
+      </w:pPr>
       <w:r>
         <w:rPr>
           <w:rFonts w:asciiTheme="minorHAnsi" w:eastAsiaTheme="minorEastAsia" w:hAnsiTheme="minorHAnsi"/>
@@ -12739,7 +12751,68 @@
           <w:shd w:val="clear" w:color="auto" w:fill="FFFFFF"/>
           <w:lang w:eastAsia="ja-JP"/>
         </w:rPr>
-        <w:t>.</w:t>
+        <w:t>Responsable de la clasificación, planificación, catalogación y orientación de las tareas y formas de comunicación de las personas con TEA.</w:t>
+      </w:r>
+    </w:p>
+    <w:p>
+      <w:pPr>
+        <w:pStyle w:val="PlainText"/>
+        <w:numPr>
+          <w:ilvl w:val="0"/>
+          <w:numId w:val="36"/>
+        </w:numPr>
+        <w:jc w:val="both"/>
+        <w:rPr>
+          <w:rFonts w:asciiTheme="minorHAnsi" w:eastAsiaTheme="minorEastAsia" w:hAnsiTheme="minorHAnsi"/>
+          <w:b/>
+          <w:sz w:val="22"/>
+          <w:szCs w:val="22"/>
+          <w:shd w:val="clear" w:color="auto" w:fill="FFFFFF"/>
+          <w:lang w:eastAsia="ja-JP"/>
+        </w:rPr>
+      </w:pPr>
+      <w:r>
+        <w:rPr>
+          <w:rFonts w:asciiTheme="minorHAnsi" w:eastAsiaTheme="minorEastAsia" w:hAnsiTheme="minorHAnsi"/>
+          <w:b/>
+          <w:sz w:val="22"/>
+          <w:szCs w:val="22"/>
+          <w:shd w:val="clear" w:color="auto" w:fill="FFFFFF"/>
+          <w:lang w:eastAsia="ja-JP"/>
+        </w:rPr>
+        <w:t xml:space="preserve">EXPERTA EN CIENCIAS DE LA EDUCACIÓN: </w:t>
+      </w:r>
+      <w:bookmarkStart w:id="0" w:name="_GoBack"/>
+      <w:bookmarkEnd w:id="0"/>
+      <w:r>
+        <w:rPr>
+          <w:rFonts w:asciiTheme="minorHAnsi" w:eastAsiaTheme="minorEastAsia" w:hAnsiTheme="minorHAnsi"/>
+          <w:sz w:val="22"/>
+          <w:szCs w:val="22"/>
+          <w:shd w:val="clear" w:color="auto" w:fill="FFFFFF"/>
+          <w:lang w:eastAsia="ja-JP"/>
+        </w:rPr>
+        <w:t>Fabiola</w:t>
+      </w:r>
+      <w:r>
+        <w:rPr>
+          <w:rFonts w:asciiTheme="minorHAnsi" w:eastAsiaTheme="minorEastAsia" w:hAnsiTheme="minorHAnsi"/>
+          <w:sz w:val="22"/>
+          <w:szCs w:val="22"/>
+          <w:shd w:val="clear" w:color="auto" w:fill="FFFFFF"/>
+          <w:lang w:eastAsia="ja-JP"/>
+        </w:rPr>
+        <w:t xml:space="preserve"> </w:t>
+      </w:r>
+      <w:r>
+        <w:rPr>
+          <w:rFonts w:asciiTheme="minorHAnsi" w:eastAsiaTheme="minorEastAsia" w:hAnsiTheme="minorHAnsi"/>
+          <w:sz w:val="22"/>
+          <w:szCs w:val="22"/>
+          <w:shd w:val="clear" w:color="auto" w:fill="FFFFFF"/>
+          <w:lang w:eastAsia="ja-JP"/>
+        </w:rPr>
+        <w:t>Córdoba.</w:t>
       </w:r>
     </w:p>
     <w:p>
@@ -12752,7 +12825,7 @@
           <w:sz w:val="22"/>
           <w:szCs w:val="22"/>
           <w:shd w:val="clear" w:color="auto" w:fill="FFFFFF"/>
-          <w:lang w:eastAsia="ja-JP"/>
+          <w:lang w:val="es-ES" w:eastAsia="ja-JP"/>
         </w:rPr>
       </w:pPr>
       <w:r>
@@ -12763,7 +12836,7 @@
           <w:shd w:val="clear" w:color="auto" w:fill="FFFFFF"/>
           <w:lang w:eastAsia="ja-JP"/>
         </w:rPr>
-        <w:t>R</w:t>
+        <w:t>Responsable de la p</w:t>
       </w:r>
       <w:r>
         <w:rPr>
@@ -12773,7 +12846,7 @@
           <w:shd w:val="clear" w:color="auto" w:fill="FFFFFF"/>
           <w:lang w:eastAsia="ja-JP"/>
         </w:rPr>
-        <w:t>esponsable</w:t>
+        <w:t>lanifica</w:t>
       </w:r>
       <w:r>
         <w:rPr>
@@ -12783,7 +12856,7 @@
           <w:shd w:val="clear" w:color="auto" w:fill="FFFFFF"/>
           <w:lang w:eastAsia="ja-JP"/>
         </w:rPr>
-        <w:t>s</w:t>
+        <w:t>ción</w:t>
       </w:r>
       <w:r>
         <w:rPr>
@@ -12793,7 +12866,7 @@
           <w:shd w:val="clear" w:color="auto" w:fill="FFFFFF"/>
           <w:lang w:eastAsia="ja-JP"/>
         </w:rPr>
-        <w:t xml:space="preserve"> de </w:t>
+        <w:t>, conduc</w:t>
       </w:r>
       <w:r>
         <w:rPr>
@@ -12803,7 +12876,7 @@
           <w:shd w:val="clear" w:color="auto" w:fill="FFFFFF"/>
           <w:lang w:eastAsia="ja-JP"/>
         </w:rPr>
-        <w:t xml:space="preserve">la clasificación, planificación, </w:t>
+        <w:t>ción</w:t>
       </w:r>
       <w:r>
         <w:rPr>
@@ -12813,7 +12886,7 @@
           <w:shd w:val="clear" w:color="auto" w:fill="FFFFFF"/>
           <w:lang w:eastAsia="ja-JP"/>
         </w:rPr>
-        <w:t>catalogación</w:t>
+        <w:t xml:space="preserve"> y evalua</w:t>
       </w:r>
       <w:r>
         <w:rPr>
@@ -12823,7 +12896,7 @@
           <w:shd w:val="clear" w:color="auto" w:fill="FFFFFF"/>
           <w:lang w:eastAsia="ja-JP"/>
         </w:rPr>
-        <w:t xml:space="preserve"> y orientación</w:t>
+        <w:t>ción de</w:t>
       </w:r>
       <w:r>
         <w:rPr>
@@ -12833,7 +12906,36 @@
           <w:shd w:val="clear" w:color="auto" w:fill="FFFFFF"/>
           <w:lang w:eastAsia="ja-JP"/>
         </w:rPr>
-        <w:t xml:space="preserve"> </w:t>
+        <w:t xml:space="preserve"> procesos de enseñanza-aprendizaje destinados a personas con necesidades especiales.</w:t>
+      </w:r>
+    </w:p>
+    <w:p>
+      <w:pPr>
+        <w:pStyle w:val="PlainText"/>
+        <w:numPr>
+          <w:ilvl w:val="0"/>
+          <w:numId w:val="41"/>
+        </w:numPr>
+        <w:jc w:val="both"/>
+        <w:rPr>
+          <w:rFonts w:asciiTheme="minorHAnsi" w:eastAsiaTheme="minorEastAsia" w:hAnsiTheme="minorHAnsi"/>
+          <w:b/>
+          <w:sz w:val="22"/>
+          <w:szCs w:val="22"/>
+          <w:shd w:val="clear" w:color="auto" w:fill="FFFFFF"/>
+          <w:lang w:eastAsia="ja-JP"/>
+        </w:rPr>
+      </w:pPr>
+      <w:r>
+        <w:rPr>
+          <w:rFonts w:asciiTheme="minorHAnsi" w:eastAsiaTheme="minorEastAsia" w:hAnsiTheme="minorHAnsi"/>
+          <w:b/>
+          <w:sz w:val="22"/>
+          <w:szCs w:val="22"/>
+          <w:shd w:val="clear" w:color="auto" w:fill="FFFFFF"/>
+          <w:lang w:eastAsia="ja-JP"/>
+        </w:rPr>
+        <w:t>PROFESIONAL EN EDUCACIÓN ESPECIAL:</w:t>
       </w:r>
       <w:r>
         <w:rPr>
@@ -12843,7 +12945,7 @@
           <w:shd w:val="clear" w:color="auto" w:fill="FFFFFF"/>
           <w:lang w:eastAsia="ja-JP"/>
         </w:rPr>
-        <w:t>de las tar</w:t>
+        <w:t xml:space="preserve"> </w:t>
       </w:r>
       <w:r>
         <w:rPr>
@@ -12853,7 +12955,7 @@
           <w:shd w:val="clear" w:color="auto" w:fill="FFFFFF"/>
           <w:lang w:eastAsia="ja-JP"/>
         </w:rPr>
-        <w:t xml:space="preserve">eas y formas de comunicación </w:t>
+        <w:t>Marcela López</w:t>
       </w:r>
       <w:r>
         <w:rPr>
@@ -12863,7 +12965,7 @@
           <w:shd w:val="clear" w:color="auto" w:fill="FFFFFF"/>
           <w:lang w:eastAsia="ja-JP"/>
         </w:rPr>
-        <w:t>de las personas con TEA.</w:t>
+        <w:t>.</w:t>
       </w:r>
     </w:p>
     <w:p>
@@ -12878,6 +12980,36 @@
           <w:lang w:eastAsia="ja-JP"/>
         </w:rPr>
       </w:pPr>
+      <w:r>
+        <w:rPr>
+          <w:rFonts w:asciiTheme="minorHAnsi" w:eastAsiaTheme="minorEastAsia" w:hAnsiTheme="minorHAnsi"/>
+          <w:sz w:val="22"/>
+          <w:szCs w:val="22"/>
+          <w:shd w:val="clear" w:color="auto" w:fill="FFFFFF"/>
+          <w:lang w:eastAsia="ja-JP"/>
+        </w:rPr>
+        <w:t xml:space="preserve">Responsable </w:t>
+      </w:r>
+      <w:r>
+        <w:rPr>
+          <w:rFonts w:asciiTheme="minorHAnsi" w:eastAsiaTheme="minorEastAsia" w:hAnsiTheme="minorHAnsi"/>
+          <w:sz w:val="22"/>
+          <w:szCs w:val="22"/>
+          <w:shd w:val="clear" w:color="auto" w:fill="FFFFFF"/>
+          <w:lang w:eastAsia="ja-JP"/>
+        </w:rPr>
+        <w:t xml:space="preserve">de explicar la terminología usada. Proporcionar detalles omitidos en los documentos, pero cruciales para un entendimiento global de la tarea. Señalar los puntos </w:t>
+      </w:r>
+      <w:r>
+        <w:rPr>
+          <w:rFonts w:asciiTheme="minorHAnsi" w:eastAsiaTheme="minorEastAsia" w:hAnsiTheme="minorHAnsi"/>
+          <w:sz w:val="22"/>
+          <w:szCs w:val="22"/>
+          <w:shd w:val="clear" w:color="auto" w:fill="FFFFFF"/>
+          <w:lang w:eastAsia="ja-JP"/>
+        </w:rPr>
+        <w:t>donde la practica real difiere de los procedimientos documentales. Indicar material relevante de la colección de manuales.</w:t>
+      </w:r>
     </w:p>
     <w:p>
       <w:pPr>
@@ -14443,6 +14575,7 @@
           <w:id w:val="755945083"/>
           <w:citation/>
         </w:sdtPr>
+        <w:sdtEndPr/>
         <w:sdtContent>
           <w:r>
             <w:rPr>
@@ -14618,6 +14751,7 @@
           <w:id w:val="1079329099"/>
           <w:citation/>
         </w:sdtPr>
+        <w:sdtEndPr/>
         <w:sdtContent>
           <w:proofErr w:type="gramEnd"/>
           <w:r>
@@ -14716,10 +14850,10 @@
             <v:path o:extrusionok="f" gradientshapeok="t" o:connecttype="rect"/>
             <o:lock v:ext="edit" aspectratio="t"/>
           </v:shapetype>
-          <v:shape id="_x0000_i1025" type="#_x0000_t75" style="width:180pt;height:86.4pt" o:ole="">
+          <v:shape id="_x0000_i1025" type="#_x0000_t75" style="width:180pt;height:86.25pt" o:ole="">
             <v:imagedata r:id="rId15" o:title=""/>
           </v:shape>
-          <o:OLEObject Type="Embed" ProgID="Equation.3" ShapeID="_x0000_i1025" DrawAspect="Content" ObjectID="_1493836136" r:id="rId16"/>
+          <o:OLEObject Type="Embed" ProgID="Equation.3" ShapeID="_x0000_i1025" DrawAspect="Content" ObjectID="_1494173949" r:id="rId16"/>
         </w:object>
       </w:r>
       <w:r>
@@ -14781,10 +14915,10 @@
           <w:position w:val="-14"/>
         </w:rPr>
         <w:object w:dxaOrig="440" w:dyaOrig="380" w14:anchorId="6638B94C">
-          <v:shape id="_x0000_i1026" type="#_x0000_t75" style="width:21.6pt;height:21.6pt" o:ole="">
+          <v:shape id="_x0000_i1026" type="#_x0000_t75" style="width:21.75pt;height:21.75pt" o:ole="">
             <v:imagedata r:id="rId17" o:title=""/>
           </v:shape>
-          <o:OLEObject Type="Embed" ProgID="Equation.3" ShapeID="_x0000_i1026" DrawAspect="Content" ObjectID="_1493836137" r:id="rId18"/>
+          <o:OLEObject Type="Embed" ProgID="Equation.3" ShapeID="_x0000_i1026" DrawAspect="Content" ObjectID="_1494173950" r:id="rId18"/>
         </w:object>
       </w:r>
       <w:r>
@@ -14822,10 +14956,10 @@
           <w:position w:val="-12"/>
         </w:rPr>
         <w:object w:dxaOrig="300" w:dyaOrig="360" w14:anchorId="6FDAF76D">
-          <v:shape id="_x0000_i1027" type="#_x0000_t75" style="width:14.4pt;height:21.6pt" o:ole="">
+          <v:shape id="_x0000_i1027" type="#_x0000_t75" style="width:14.25pt;height:21.75pt" o:ole="">
             <v:imagedata r:id="rId19" o:title=""/>
           </v:shape>
-          <o:OLEObject Type="Embed" ProgID="Equation.3" ShapeID="_x0000_i1027" DrawAspect="Content" ObjectID="_1493836138" r:id="rId20"/>
+          <o:OLEObject Type="Embed" ProgID="Equation.3" ShapeID="_x0000_i1027" DrawAspect="Content" ObjectID="_1494173951" r:id="rId20"/>
         </w:object>
       </w:r>
       <w:r>
@@ -14863,10 +14997,10 @@
           <w:position w:val="-12"/>
         </w:rPr>
         <w:object w:dxaOrig="300" w:dyaOrig="360" w14:anchorId="1611F3BD">
-          <v:shape id="_x0000_i1028" type="#_x0000_t75" style="width:14.4pt;height:21.6pt" o:ole="">
+          <v:shape id="_x0000_i1028" type="#_x0000_t75" style="width:14.25pt;height:21.75pt" o:ole="">
             <v:imagedata r:id="rId21" o:title=""/>
           </v:shape>
-          <o:OLEObject Type="Embed" ProgID="Equation.3" ShapeID="_x0000_i1028" DrawAspect="Content" ObjectID="_1493836139" r:id="rId22"/>
+          <o:OLEObject Type="Embed" ProgID="Equation.3" ShapeID="_x0000_i1028" DrawAspect="Content" ObjectID="_1494173952" r:id="rId22"/>
         </w:object>
       </w:r>
       <w:r>
@@ -14904,10 +15038,10 @@
           <w:position w:val="-12"/>
         </w:rPr>
         <w:object w:dxaOrig="160" w:dyaOrig="360" w14:anchorId="1BEB3591">
-          <v:shape id="_x0000_i1029" type="#_x0000_t75" style="width:14.4pt;height:21.6pt" o:ole="">
+          <v:shape id="_x0000_i1029" type="#_x0000_t75" style="width:14.25pt;height:21.75pt" o:ole="">
             <v:imagedata r:id="rId23" o:title=""/>
           </v:shape>
-          <o:OLEObject Type="Embed" ProgID="Equation.3" ShapeID="_x0000_i1029" DrawAspect="Content" ObjectID="_1493836140" r:id="rId24"/>
+          <o:OLEObject Type="Embed" ProgID="Equation.3" ShapeID="_x0000_i1029" DrawAspect="Content" ObjectID="_1494173953" r:id="rId24"/>
         </w:object>
       </w:r>
       <w:r>
@@ -14972,10 +15106,10 @@
           <w:shd w:val="clear" w:color="auto" w:fill="FFFFFF"/>
         </w:rPr>
         <w:object w:dxaOrig="1400" w:dyaOrig="1400" w14:anchorId="3F5A70FD">
-          <v:shape id="_x0000_i1030" type="#_x0000_t75" style="width:86.4pt;height:86.4pt" o:ole="">
+          <v:shape id="_x0000_i1030" type="#_x0000_t75" style="width:86.25pt;height:86.25pt" o:ole="">
             <v:imagedata r:id="rId25" o:title=""/>
           </v:shape>
-          <o:OLEObject Type="Embed" ProgID="Equation.3" ShapeID="_x0000_i1030" DrawAspect="Content" ObjectID="_1493836141" r:id="rId26"/>
+          <o:OLEObject Type="Embed" ProgID="Equation.3" ShapeID="_x0000_i1030" DrawAspect="Content" ObjectID="_1494173954" r:id="rId26"/>
         </w:object>
       </w:r>
       <w:r>
@@ -15030,10 +15164,10 @@
           <w:position w:val="-14"/>
         </w:rPr>
         <w:object w:dxaOrig="279" w:dyaOrig="380" w14:anchorId="46DDAA63">
-          <v:shape id="_x0000_i1031" type="#_x0000_t75" style="width:14.4pt;height:21.6pt" o:ole="">
+          <v:shape id="_x0000_i1031" type="#_x0000_t75" style="width:14.25pt;height:21.75pt" o:ole="">
             <v:imagedata r:id="rId27" o:title=""/>
           </v:shape>
-          <o:OLEObject Type="Embed" ProgID="Equation.3" ShapeID="_x0000_i1031" DrawAspect="Content" ObjectID="_1493836142" r:id="rId28"/>
+          <o:OLEObject Type="Embed" ProgID="Equation.3" ShapeID="_x0000_i1031" DrawAspect="Content" ObjectID="_1494173955" r:id="rId28"/>
         </w:object>
       </w:r>
       <w:r>
@@ -15071,10 +15205,10 @@
           <w:position w:val="-14"/>
         </w:rPr>
         <w:object w:dxaOrig="279" w:dyaOrig="380" w14:anchorId="278BE181">
-          <v:shape id="_x0000_i1032" type="#_x0000_t75" style="width:14.4pt;height:21.6pt" o:ole="">
+          <v:shape id="_x0000_i1032" type="#_x0000_t75" style="width:14.25pt;height:21.75pt" o:ole="">
             <v:imagedata r:id="rId29" o:title=""/>
           </v:shape>
-          <o:OLEObject Type="Embed" ProgID="Equation.3" ShapeID="_x0000_i1032" DrawAspect="Content" ObjectID="_1493836143" r:id="rId30"/>
+          <o:OLEObject Type="Embed" ProgID="Equation.3" ShapeID="_x0000_i1032" DrawAspect="Content" ObjectID="_1494173956" r:id="rId30"/>
         </w:object>
       </w:r>
       <w:r>
@@ -15112,10 +15246,10 @@
           <w:position w:val="-10"/>
         </w:rPr>
         <w:object w:dxaOrig="300" w:dyaOrig="340" w14:anchorId="5A66D139">
-          <v:shape id="_x0000_i1033" type="#_x0000_t75" style="width:14.4pt;height:14.4pt" o:ole="">
+          <v:shape id="_x0000_i1033" type="#_x0000_t75" style="width:14.25pt;height:14.25pt" o:ole="">
             <v:imagedata r:id="rId31" o:title=""/>
           </v:shape>
-          <o:OLEObject Type="Embed" ProgID="Equation.3" ShapeID="_x0000_i1033" DrawAspect="Content" ObjectID="_1493836144" r:id="rId32"/>
+          <o:OLEObject Type="Embed" ProgID="Equation.3" ShapeID="_x0000_i1033" DrawAspect="Content" ObjectID="_1494173957" r:id="rId32"/>
         </w:object>
       </w:r>
       <w:r>
@@ -25623,20 +25757,6 @@
         <w:gridCol w:w="958"/>
         <w:gridCol w:w="1022"/>
         <w:gridCol w:w="958"/>
-        <w:tblGridChange w:id="1">
-          <w:tblGrid>
-            <w:gridCol w:w="1806"/>
-            <w:gridCol w:w="1109"/>
-            <w:gridCol w:w="797"/>
-            <w:gridCol w:w="797"/>
-            <w:gridCol w:w="797"/>
-            <w:gridCol w:w="599"/>
-            <w:gridCol w:w="1022"/>
-            <w:gridCol w:w="958"/>
-            <w:gridCol w:w="1022"/>
-            <w:gridCol w:w="958"/>
-          </w:tblGrid>
-        </w:tblGridChange>
       </w:tblGrid>
       <w:tr>
         <w:trPr>
@@ -29190,6 +29310,7 @@
           <w:id w:val="1311450431"/>
           <w:citation/>
         </w:sdtPr>
+        <w:sdtEndPr/>
         <w:sdtContent>
           <w:r>
             <w:rPr>
@@ -29400,7 +29521,7 @@
         <w:color w:val="F07F09" w:themeColor="accent1"/>
         <w:lang w:val="es-ES"/>
       </w:rPr>
-      <w:t>8</w:t>
+      <w:t>11</w:t>
     </w:r>
     <w:r>
       <w:rPr>
@@ -29415,16 +29536,34 @@
       </w:rPr>
       <w:t xml:space="preserve"> de </w:t>
     </w:r>
-    <w:fldSimple w:instr="NUMPAGES  \* Arabic  \* MERGEFORMAT">
-      <w:r>
-        <w:rPr>
-          <w:noProof/>
-          <w:color w:val="F07F09" w:themeColor="accent1"/>
-          <w:lang w:val="es-ES"/>
-        </w:rPr>
-        <w:t>16</w:t>
-      </w:r>
-    </w:fldSimple>
+    <w:r>
+      <w:fldChar w:fldCharType="begin"/>
+    </w:r>
+    <w:r>
+      <w:instrText>NUMPAGES  \* A</w:instrText>
+    </w:r>
+    <w:r>
+      <w:instrText>rabic  \* MERGEFORMAT</w:instrText>
+    </w:r>
+    <w:r>
+      <w:fldChar w:fldCharType="separate"/>
+    </w:r>
+    <w:r>
+      <w:rPr>
+        <w:noProof/>
+        <w:color w:val="F07F09" w:themeColor="accent1"/>
+        <w:lang w:val="es-ES"/>
+      </w:rPr>
+      <w:t>16</w:t>
+    </w:r>
+    <w:r>
+      <w:rPr>
+        <w:noProof/>
+        <w:color w:val="F07F09" w:themeColor="accent1"/>
+        <w:lang w:val="es-ES"/>
+      </w:rPr>
+      <w:fldChar w:fldCharType="end"/>
+    </w:r>
   </w:p>
   <w:p>
     <w:pPr>
@@ -29498,6 +29637,7 @@
         <w:dataBinding w:prefixMappings="xmlns:ns0='http://purl.org/dc/elements/1.1/' xmlns:ns1='http://schemas.openxmlformats.org/package/2006/metadata/core-properties' " w:xpath="/ns1:coreProperties[1]/ns0:title[1]" w:storeItemID="{6C3C8BC8-F283-45AE-878A-BAB7291924A1}"/>
         <w:text/>
       </w:sdtPr>
+      <w:sdtEndPr/>
       <w:sdtContent>
         <w:r>
           <w:t>Propuesta de Proyecto Final</w:t>
@@ -33001,7 +33141,7 @@
   <w:abstractNum w:abstractNumId="30">
     <w:nsid w:val="74DF672D"/>
     <w:multiLevelType w:val="hybridMultilevel"/>
-    <w:tmpl w:val="FC222CAE"/>
+    <w:tmpl w:val="A4F4BB6A"/>
     <w:lvl w:ilvl="0" w:tplc="0C0A0001">
       <w:start w:val="1"/>
       <w:numFmt w:val="bullet"/>
@@ -41458,7 +41598,7 @@
 </file>
 
 <file path=customXml/itemProps3.xml><?xml version="1.0" encoding="utf-8"?>
-<ds:datastoreItem xmlns:ds="http://schemas.openxmlformats.org/officeDocument/2006/customXml" ds:itemID="{F0C394B6-CFDA-4AB3-A26A-B7C7750573A2}">
+<ds:datastoreItem xmlns:ds="http://schemas.openxmlformats.org/officeDocument/2006/customXml" ds:itemID="{0E50BB37-EE91-48D9-ACB7-1E58483A5A5E}">
   <ds:schemaRefs>
     <ds:schemaRef ds:uri="http://schemas.openxmlformats.org/officeDocument/2006/bibliography"/>
   </ds:schemaRefs>
@@ -41466,7 +41606,7 @@
 </file>
 
 <file path=customXml/itemProps4.xml><?xml version="1.0" encoding="utf-8"?>
-<ds:datastoreItem xmlns:ds="http://schemas.openxmlformats.org/officeDocument/2006/customXml" ds:itemID="{4C73CADD-190F-4A29-822F-B9FC59D78E8F}">
+<ds:datastoreItem xmlns:ds="http://schemas.openxmlformats.org/officeDocument/2006/customXml" ds:itemID="{80D19A26-7B53-41AB-AA71-6AD8600AA686}">
   <ds:schemaRefs>
     <ds:schemaRef ds:uri="http://schemas.openxmlformats.org/officeDocument/2006/bibliography"/>
   </ds:schemaRefs>

</xml_diff>